<commit_message>
feat: Implement employee dashboard with task, project, quick note, and reminder management, alongside new employee pages and user manuals.
</commit_message>
<xml_diff>
--- a/COSMOS_User_Manual.docx
+++ b/COSMOS_User_Manual.docx
@@ -386,51 +386,8 @@
       </w:r>
     </w:p>
     <w:p>
-      <w:pPr>
-        <w:jc w:val="center"/>
-      </w:pPr>
-      <w:r>
-        <w:drawing>
-          <wp:inline xmlns:a="http://schemas.openxmlformats.org/drawingml/2006/main" xmlns:pic="http://schemas.openxmlformats.org/drawingml/2006/picture">
-            <wp:extent cx="5486400" cy="2771775"/>
-            <wp:docPr id="1" name="Picture 1"/>
-            <wp:cNvGraphicFramePr>
-              <a:graphicFrameLocks noChangeAspect="1"/>
-            </wp:cNvGraphicFramePr>
-            <a:graphic>
-              <a:graphicData uri="http://schemas.openxmlformats.org/drawingml/2006/picture">
-                <pic:pic>
-                  <pic:nvPicPr>
-                    <pic:cNvPr id="0" name="login_page.png"/>
-                    <pic:cNvPicPr/>
-                  </pic:nvPicPr>
-                  <pic:blipFill>
-                    <a:blip r:embed="rId9"/>
-                    <a:stretch>
-                      <a:fillRect/>
-                    </a:stretch>
-                  </pic:blipFill>
-                  <pic:spPr>
-                    <a:xfrm>
-                      <a:off x="0" y="0"/>
-                      <a:ext cx="5486400" cy="2771775"/>
-                    </a:xfrm>
-                    <a:prstGeom prst="rect"/>
-                  </pic:spPr>
-                </pic:pic>
-              </a:graphicData>
-            </a:graphic>
-          </wp:inline>
-        </w:drawing>
-      </w:r>
-    </w:p>
-    <w:p>
-      <w:pPr>
-        <w:pStyle w:val="Caption"/>
-        <w:jc w:val="center"/>
-      </w:pPr>
-      <w:r>
-        <w:t>Login Page</w:t>
+      <w:r>
+        <w:t>[Image: Login Page - File not found]</w:t>
       </w:r>
     </w:p>
     <w:p>
@@ -918,51 +875,8 @@
       </w:r>
     </w:p>
     <w:p>
-      <w:pPr>
-        <w:jc w:val="center"/>
-      </w:pPr>
-      <w:r>
-        <w:drawing>
-          <wp:inline xmlns:a="http://schemas.openxmlformats.org/drawingml/2006/main" xmlns:pic="http://schemas.openxmlformats.org/drawingml/2006/picture">
-            <wp:extent cx="5486400" cy="2771775"/>
-            <wp:docPr id="2" name="Picture 2"/>
-            <wp:cNvGraphicFramePr>
-              <a:graphicFrameLocks noChangeAspect="1"/>
-            </wp:cNvGraphicFramePr>
-            <a:graphic>
-              <a:graphicData uri="http://schemas.openxmlformats.org/drawingml/2006/picture">
-                <pic:pic>
-                  <pic:nvPicPr>
-                    <pic:cNvPr id="0" name="super_admin_dashboard.png"/>
-                    <pic:cNvPicPr/>
-                  </pic:nvPicPr>
-                  <pic:blipFill>
-                    <a:blip r:embed="rId10"/>
-                    <a:stretch>
-                      <a:fillRect/>
-                    </a:stretch>
-                  </pic:blipFill>
-                  <pic:spPr>
-                    <a:xfrm>
-                      <a:off x="0" y="0"/>
-                      <a:ext cx="5486400" cy="2771775"/>
-                    </a:xfrm>
-                    <a:prstGeom prst="rect"/>
-                  </pic:spPr>
-                </pic:pic>
-              </a:graphicData>
-            </a:graphic>
-          </wp:inline>
-        </w:drawing>
-      </w:r>
-    </w:p>
-    <w:p>
-      <w:pPr>
-        <w:pStyle w:val="Caption"/>
-        <w:jc w:val="center"/>
-      </w:pPr>
-      <w:r>
-        <w:t>Super Admin Dashboard</w:t>
+      <w:r>
+        <w:t>[Image: Super Admin Dashboard - File not found]</w:t>
       </w:r>
     </w:p>
     <w:p>
@@ -2612,51 +2526,8 @@
       </w:r>
     </w:p>
     <w:p>
-      <w:pPr>
-        <w:jc w:val="center"/>
-      </w:pPr>
-      <w:r>
-        <w:drawing>
-          <wp:inline xmlns:a="http://schemas.openxmlformats.org/drawingml/2006/main" xmlns:pic="http://schemas.openxmlformats.org/drawingml/2006/picture">
-            <wp:extent cx="5486400" cy="2771775"/>
-            <wp:docPr id="3" name="Picture 3"/>
-            <wp:cNvGraphicFramePr>
-              <a:graphicFrameLocks noChangeAspect="1"/>
-            </wp:cNvGraphicFramePr>
-            <a:graphic>
-              <a:graphicData uri="http://schemas.openxmlformats.org/drawingml/2006/picture">
-                <pic:pic>
-                  <pic:nvPicPr>
-                    <pic:cNvPr id="0" name="manager_dashboard.png"/>
-                    <pic:cNvPicPr/>
-                  </pic:nvPicPr>
-                  <pic:blipFill>
-                    <a:blip r:embed="rId11"/>
-                    <a:stretch>
-                      <a:fillRect/>
-                    </a:stretch>
-                  </pic:blipFill>
-                  <pic:spPr>
-                    <a:xfrm>
-                      <a:off x="0" y="0"/>
-                      <a:ext cx="5486400" cy="2771775"/>
-                    </a:xfrm>
-                    <a:prstGeom prst="rect"/>
-                  </pic:spPr>
-                </pic:pic>
-              </a:graphicData>
-            </a:graphic>
-          </wp:inline>
-        </w:drawing>
-      </w:r>
-    </w:p>
-    <w:p>
-      <w:pPr>
-        <w:pStyle w:val="Caption"/>
-        <w:jc w:val="center"/>
-      </w:pPr>
-      <w:r>
-        <w:t>Manager Dashboard</w:t>
+      <w:r>
+        <w:t>[Image: Manager Dashboard - File not found]</w:t>
       </w:r>
     </w:p>
     <w:p>
@@ -3819,51 +3690,8 @@
       </w:r>
     </w:p>
     <w:p>
-      <w:pPr>
-        <w:jc w:val="center"/>
-      </w:pPr>
-      <w:r>
-        <w:drawing>
-          <wp:inline xmlns:a="http://schemas.openxmlformats.org/drawingml/2006/main" xmlns:pic="http://schemas.openxmlformats.org/drawingml/2006/picture">
-            <wp:extent cx="5486400" cy="2771775"/>
-            <wp:docPr id="4" name="Picture 4"/>
-            <wp:cNvGraphicFramePr>
-              <a:graphicFrameLocks noChangeAspect="1"/>
-            </wp:cNvGraphicFramePr>
-            <a:graphic>
-              <a:graphicData uri="http://schemas.openxmlformats.org/drawingml/2006/picture">
-                <pic:pic>
-                  <pic:nvPicPr>
-                    <pic:cNvPr id="0" name="employee_dashboard.png"/>
-                    <pic:cNvPicPr/>
-                  </pic:nvPicPr>
-                  <pic:blipFill>
-                    <a:blip r:embed="rId12"/>
-                    <a:stretch>
-                      <a:fillRect/>
-                    </a:stretch>
-                  </pic:blipFill>
-                  <pic:spPr>
-                    <a:xfrm>
-                      <a:off x="0" y="0"/>
-                      <a:ext cx="5486400" cy="2771775"/>
-                    </a:xfrm>
-                    <a:prstGeom prst="rect"/>
-                  </pic:spPr>
-                </pic:pic>
-              </a:graphicData>
-            </a:graphic>
-          </wp:inline>
-        </w:drawing>
-      </w:r>
-    </w:p>
-    <w:p>
-      <w:pPr>
-        <w:pStyle w:val="Caption"/>
-        <w:jc w:val="center"/>
-      </w:pPr>
-      <w:r>
-        <w:t>Employee Dashboard</w:t>
+      <w:r>
+        <w:t>[Image: Employee Dashboard - File not found]</w:t>
       </w:r>
     </w:p>
     <w:p>

</xml_diff>